<commit_message>
finished up 10 of 46
</commit_message>
<xml_diff>
--- a/Introduction Case Study Module 1.docx
+++ b/Introduction Case Study Module 1.docx
@@ -165,6 +165,18 @@
           <w:rFonts w:asciiTheme="majorHAnsi" w:hAnsiTheme="majorHAnsi"/>
         </w:rPr>
         <w:t xml:space="preserve"> LETTERS: 6 DIGITS:4 Hint: Use built-in functions of string. </w:t>
+      </w:r>
+      <w:r>
+        <w:rPr>
+          <w:rFonts w:asciiTheme="majorHAnsi" w:hAnsiTheme="majorHAnsi"/>
+        </w:rPr>
+        <w:tab/>
+      </w:r>
+      <w:r>
+        <w:rPr>
+          <w:rFonts w:asciiTheme="majorHAnsi" w:hAnsiTheme="majorHAnsi"/>
+        </w:rPr>
+        <w:tab/>
       </w:r>
     </w:p>
     <w:p>

</xml_diff>